<commit_message>
Fichier docx renseigné vers lien hébergeur
</commit_message>
<xml_diff>
--- a/Dynamiser-vos-sites-web-avec-Javascript_Pascal_REB.docx
+++ b/Dynamiser-vos-sites-web-avec-Javascript_Pascal_REB.docx
@@ -695,7 +695,15 @@
           <w:sz w:val="21"/>
           <w:szCs w:val="21"/>
         </w:rPr>
-        <w:t>URL du site (si vous avez mis votre projet en ligne) : ……….</w:t>
+        <w:t xml:space="preserve">URL du site (si vous avez mis votre projet en ligne) : </w:t>
+      </w:r>
+      <w:r>
+        <w:rPr>
+          <w:color w:val="00B050"/>
+          <w:sz w:val="21"/>
+          <w:szCs w:val="21"/>
+        </w:rPr>
+        <w:t>https://dreamy-sopapillas-11fd34.netlify.app/</w:t>
       </w:r>
     </w:p>
     <w:p>
@@ -1202,6 +1210,30 @@
           <w:sz w:val="21"/>
           <w:szCs w:val="21"/>
         </w:rPr>
+        <w:t>-versionne le projet</w:t>
+      </w:r>
+    </w:p>
+    <w:p>
+      <w:pPr>
+        <w:pBdr>
+          <w:top w:val="single" w:sz="4" w:space="1" w:color="auto"/>
+          <w:left w:val="single" w:sz="4" w:space="1" w:color="auto"/>
+          <w:bottom w:val="single" w:sz="4" w:space="1" w:color="auto"/>
+          <w:right w:val="single" w:sz="4" w:space="1" w:color="auto"/>
+          <w:between w:val="nil"/>
+        </w:pBdr>
+        <w:rPr>
+          <w:color w:val="000000"/>
+          <w:sz w:val="21"/>
+          <w:szCs w:val="21"/>
+        </w:rPr>
+      </w:pPr>
+      <w:r>
+        <w:rPr>
+          <w:color w:val="000000"/>
+          <w:sz w:val="21"/>
+          <w:szCs w:val="21"/>
+        </w:rPr>
         <w:t>-dynamise l’application grâce au javascript</w:t>
       </w:r>
     </w:p>
@@ -1266,7 +1298,23 @@
           <w:sz w:val="21"/>
           <w:szCs w:val="21"/>
         </w:rPr>
-        <w:t>-versionne mon projet sur github</w:t>
+        <w:t>-versionne</w:t>
+      </w:r>
+      <w:r>
+        <w:rPr>
+          <w:color w:val="000000"/>
+          <w:sz w:val="21"/>
+          <w:szCs w:val="21"/>
+        </w:rPr>
+        <w:t xml:space="preserve"> de nouveau</w:t>
+      </w:r>
+      <w:r>
+        <w:rPr>
+          <w:color w:val="000000"/>
+          <w:sz w:val="21"/>
+          <w:szCs w:val="21"/>
+        </w:rPr>
+        <w:t xml:space="preserve"> mon projet sur github</w:t>
       </w:r>
     </w:p>
     <w:p>

</xml_diff>